<commit_message>
Comité de Control de Cambios
descripcion del Comité de Control de Cambios
</commit_message>
<xml_diff>
--- a/Documentos/PGC.docx
+++ b/Documentos/PGC.docx
@@ -477,6 +477,7 @@
           <w:docPartUnique/>
         </w:docPartObj>
       </w:sdtPr>
+      <w:sdtEndPr/>
       <w:sdtContent>
         <w:p>
           <w:pPr>
@@ -4982,8 +4983,6 @@
               </w:rPr>
               <w:t>Monitorear y reportar los cambios no autorizados sobre los elementos de configuración.</w:t>
             </w:r>
-            <w:bookmarkStart w:id="9" w:name="_GoBack"/>
-            <w:bookmarkEnd w:id="9"/>
           </w:p>
           <w:p>
             <w:pPr>
@@ -5101,6 +5100,64 @@
                 <w:lang w:val="es-PE"/>
               </w:rPr>
               <w:t>Encargados de recibir y evaluar las solicitudes de cambios sobre el proyecto.</w:t>
+            </w:r>
+          </w:p>
+          <w:p>
+            <w:pPr>
+              <w:pStyle w:val="Textoindependiente3"/>
+              <w:numPr>
+                <w:ilvl w:val="0"/>
+                <w:numId w:val="33"/>
+              </w:numPr>
+              <w:spacing w:line="360" w:lineRule="auto"/>
+              <w:ind w:left="591" w:hanging="349"/>
+              <w:rPr>
+                <w:sz w:val="22"/>
+                <w:szCs w:val="22"/>
+                <w:lang w:val="es-PE"/>
+              </w:rPr>
+            </w:pPr>
+            <w:r>
+              <w:rPr>
+                <w:sz w:val="22"/>
+                <w:szCs w:val="22"/>
+                <w:lang w:val="es-PE"/>
+              </w:rPr>
+              <w:t>Revisar y aprobar los cambios sugeridos a un producto.</w:t>
+            </w:r>
+          </w:p>
+          <w:p>
+            <w:pPr>
+              <w:pStyle w:val="Textoindependiente3"/>
+              <w:numPr>
+                <w:ilvl w:val="0"/>
+                <w:numId w:val="33"/>
+              </w:numPr>
+              <w:spacing w:line="360" w:lineRule="auto"/>
+              <w:ind w:left="591" w:hanging="349"/>
+              <w:rPr>
+                <w:sz w:val="22"/>
+                <w:szCs w:val="22"/>
+                <w:lang w:val="es-PE"/>
+              </w:rPr>
+            </w:pPr>
+            <w:r>
+              <w:rPr>
+                <w:sz w:val="22"/>
+                <w:szCs w:val="22"/>
+                <w:lang w:val="es-PE"/>
+              </w:rPr>
+              <w:t>Asegurar que los responsables de los elementos de configuración</w:t>
+            </w:r>
+            <w:bookmarkStart w:id="9" w:name="_GoBack"/>
+            <w:bookmarkEnd w:id="9"/>
+            <w:r>
+              <w:rPr>
+                <w:sz w:val="22"/>
+                <w:szCs w:val="22"/>
+                <w:lang w:val="es-PE"/>
+              </w:rPr>
+              <w:t xml:space="preserve"> actualicen los históricos de estos elementos con los cambios implementados.</w:t>
             </w:r>
           </w:p>
         </w:tc>
@@ -5363,6 +5420,7 @@
         <w:rPr>
           <w:rFonts w:ascii="Times New Roman" w:hAnsi="Times New Roman" w:cs="Times New Roman"/>
         </w:rPr>
+        <w:lastRenderedPageBreak/>
         <w:t>Tabla 1. Roles y responsabilidades de la SCM</w:t>
       </w:r>
     </w:p>
@@ -5400,7 +5458,6 @@
           <w:sz w:val="22"/>
           <w:szCs w:val="22"/>
         </w:rPr>
-        <w:lastRenderedPageBreak/>
         <w:t>Políticas y directrices y procedimientos</w:t>
       </w:r>
       <w:bookmarkEnd w:id="10"/>
@@ -6001,6 +6058,7 @@
           <w:rFonts w:ascii="Times New Roman" w:hAnsi="Times New Roman" w:cs="Times New Roman"/>
           <w:lang w:val="es-ES"/>
         </w:rPr>
+        <w:lastRenderedPageBreak/>
         <w:t xml:space="preserve">En caso dos </w:t>
       </w:r>
       <w:proofErr w:type="spellStart"/>
@@ -6036,7 +6094,6 @@
         <w:rPr>
           <w:rFonts w:ascii="Times New Roman" w:hAnsi="Times New Roman" w:cs="Times New Roman"/>
         </w:rPr>
-        <w:lastRenderedPageBreak/>
         <w:t>&lt;INICIALES DEL DOCUMENTO&gt;_&lt;TAG&gt;.*</w:t>
       </w:r>
     </w:p>
@@ -6963,14 +7020,14 @@
         <w:rPr>
           <w:rFonts w:ascii="Times New Roman" w:eastAsia="Calibri" w:hAnsi="Times New Roman" w:cs="Times New Roman"/>
         </w:rPr>
-        <w:t xml:space="preserve">Se usará la plataforma de desarrollo colaborativo GitHub, teniendo una preferencia por esta por su uso sencillo y colaborativo, así como un manejo y combinación de ramas del proyecto, la opción gratuita que brinda, además de las ventajas ofrecidas por las </w:t>
+        <w:t xml:space="preserve">Se usará la plataforma de desarrollo colaborativo GitHub, teniendo una preferencia por esta por su uso sencillo y colaborativo, así como un manejo y combinación de ramas </w:t>
       </w:r>
       <w:r>
         <w:rPr>
           <w:rFonts w:ascii="Times New Roman" w:eastAsia="Calibri" w:hAnsi="Times New Roman" w:cs="Times New Roman"/>
         </w:rPr>
         <w:lastRenderedPageBreak/>
-        <w:t xml:space="preserve">soluciones empresariales de las que provee, así mismo cuenta con una curva de aprendizaje rápida. </w:t>
+        <w:t xml:space="preserve">del proyecto, la opción gratuita que brinda, además de las ventajas ofrecidas por las soluciones empresariales de las que provee, así mismo cuenta con una curva de aprendizaje rápida. </w:t>
       </w:r>
     </w:p>
     <w:p>
@@ -7367,6 +7424,7 @@
         <w:rPr>
           <w:rFonts w:ascii="Times New Roman" w:eastAsia="Times New Roman" w:hAnsi="Times New Roman" w:cs="Times New Roman"/>
         </w:rPr>
+        <w:lastRenderedPageBreak/>
         <w:t xml:space="preserve">Git es un sistema rápido, escalable, distribuido de control de versiones con un número muy grande de comandos que proporciona las </w:t>
       </w:r>
       <w:proofErr w:type="spellStart"/>
@@ -7381,14 +7439,7 @@
         <w:rPr>
           <w:rFonts w:ascii="Times New Roman" w:eastAsia="Times New Roman" w:hAnsi="Times New Roman" w:cs="Times New Roman"/>
         </w:rPr>
-        <w:t xml:space="preserve"> de alto nivel y acceso </w:t>
-      </w:r>
-      <w:r>
-        <w:rPr>
-          <w:rFonts w:ascii="Times New Roman" w:eastAsia="Times New Roman" w:hAnsi="Times New Roman" w:cs="Times New Roman"/>
-        </w:rPr>
-        <w:lastRenderedPageBreak/>
-        <w:t>completo al nivel inferior. La herramienta a usar para el caso de proyectos Front-</w:t>
+        <w:t xml:space="preserve"> de alto nivel y acceso completo al nivel inferior. La herramienta a usar para el caso de proyectos Front-</w:t>
       </w:r>
       <w:proofErr w:type="spellStart"/>
       <w:r>
@@ -7675,6 +7726,7 @@
           <w:b/>
           <w:noProof/>
         </w:rPr>
+        <w:lastRenderedPageBreak/>
         <w:drawing>
           <wp:inline distT="0" distB="0" distL="0" distR="0">
             <wp:extent cx="5274310" cy="3403077"/>
@@ -7745,7 +7797,6 @@
         <w:rPr>
           <w:rFonts w:ascii="Times New Roman" w:eastAsia="Calibri" w:hAnsi="Times New Roman" w:cs="Times New Roman"/>
         </w:rPr>
-        <w:lastRenderedPageBreak/>
         <w:t xml:space="preserve">    Figura </w:t>
       </w:r>
       <w:r>
@@ -8682,6 +8733,7 @@
               <w:rPr>
                 <w:rFonts w:ascii="Times New Roman" w:hAnsi="Times New Roman" w:cs="Times New Roman"/>
               </w:rPr>
+              <w:lastRenderedPageBreak/>
               <w:t>Soporte</w:t>
             </w:r>
           </w:p>
@@ -9444,7 +9496,6 @@
         <w:rPr>
           <w:rFonts w:ascii="Times New Roman" w:eastAsia="Cardo" w:hAnsi="Times New Roman" w:cs="Times New Roman"/>
         </w:rPr>
-        <w:lastRenderedPageBreak/>
         <w:t>Sea el caso de ítems de proyecto  → [Iniciales del proyecto]_[Iniciales del documento].[docx|*]</w:t>
       </w:r>
     </w:p>
@@ -9922,6 +9973,7 @@
         <w:rPr>
           <w:rFonts w:ascii="Times New Roman" w:eastAsia="Times New Roman" w:hAnsi="Times New Roman" w:cs="Times New Roman"/>
         </w:rPr>
+        <w:lastRenderedPageBreak/>
         <w:t xml:space="preserve">Para los </w:t>
       </w:r>
       <w:proofErr w:type="spellStart"/>
@@ -10300,7 +10352,6 @@
               <w:rPr>
                 <w:rFonts w:ascii="Times New Roman" w:hAnsi="Times New Roman" w:cs="Times New Roman"/>
               </w:rPr>
-              <w:lastRenderedPageBreak/>
               <w:t>Nombre del Ítem</w:t>
             </w:r>
           </w:p>
@@ -11587,6 +11638,7 @@
           <w:rFonts w:ascii="Times New Roman" w:hAnsi="Times New Roman" w:cs="Times New Roman"/>
           <w:b/>
         </w:rPr>
+        <w:lastRenderedPageBreak/>
         <w:t>Líneas Base:</w:t>
       </w:r>
       <w:bookmarkEnd w:id="29"/>
@@ -11994,7 +12046,6 @@
               <w:rPr>
                 <w:rFonts w:ascii="Times New Roman" w:eastAsia="Verdana" w:hAnsi="Times New Roman" w:cs="Times New Roman"/>
               </w:rPr>
-              <w:lastRenderedPageBreak/>
               <w:t>Línea Base para Análisis y Diseño</w:t>
             </w:r>
           </w:p>
@@ -12561,6 +12612,7 @@
           <w:rFonts w:ascii="Times New Roman" w:hAnsi="Times New Roman" w:cs="Times New Roman"/>
           <w:noProof/>
         </w:rPr>
+        <w:lastRenderedPageBreak/>
         <w:drawing>
           <wp:inline distT="0" distB="0" distL="0" distR="0">
             <wp:extent cx="5274310" cy="3076575"/>
@@ -12682,7 +12734,6 @@
           <w:rFonts w:ascii="Times New Roman" w:eastAsia="Times New Roman" w:hAnsi="Times New Roman" w:cs="Times New Roman"/>
           <w:lang w:val="es-AR"/>
         </w:rPr>
-        <w:lastRenderedPageBreak/>
         <w:t>Contiene las últimas versiones de los ítems de configuración del proyecto</w:t>
       </w:r>
     </w:p>
@@ -13259,6 +13310,7 @@
               <w:rPr>
                 <w:rFonts w:ascii="Times New Roman" w:hAnsi="Times New Roman" w:cs="Times New Roman"/>
               </w:rPr>
+              <w:lastRenderedPageBreak/>
               <w:t>Ejecutar</w:t>
             </w:r>
           </w:p>
@@ -13307,6 +13359,7 @@
               <w:rPr>
                 <w:rFonts w:ascii="Times New Roman" w:hAnsi="Times New Roman" w:cs="Times New Roman"/>
               </w:rPr>
+              <w:lastRenderedPageBreak/>
               <w:t>Desarrolladores</w:t>
             </w:r>
           </w:p>
@@ -13744,7 +13797,6 @@
           <w:rFonts w:ascii="Times New Roman" w:hAnsi="Times New Roman" w:cs="Times New Roman"/>
           <w:b/>
         </w:rPr>
-        <w:lastRenderedPageBreak/>
         <w:t>Accesos</w:t>
       </w:r>
     </w:p>
@@ -14304,6 +14356,7 @@
           <w:rFonts w:ascii="Times New Roman" w:hAnsi="Times New Roman" w:cs="Times New Roman"/>
           <w:b/>
         </w:rPr>
+        <w:lastRenderedPageBreak/>
         <w:t>Actividades</w:t>
       </w:r>
     </w:p>
@@ -14808,7 +14861,6 @@
           <w:rFonts w:ascii="Times New Roman" w:hAnsi="Times New Roman" w:cs="Times New Roman"/>
           <w:b/>
         </w:rPr>
-        <w:lastRenderedPageBreak/>
         <w:t>Tabla 7. Tabla de Roles y Accesos de la Librería Documentos</w:t>
       </w:r>
     </w:p>
@@ -15380,6 +15432,7 @@
           <w:rFonts w:ascii="Times New Roman" w:hAnsi="Times New Roman" w:cs="Times New Roman"/>
           <w:b/>
         </w:rPr>
+        <w:lastRenderedPageBreak/>
         <w:t>Tabla 8. Tabla de Roles y Accesos de la Librería de Trabajo</w:t>
       </w:r>
     </w:p>
@@ -15442,6 +15495,7 @@
         <w:docPartUnique/>
       </w:docPartObj>
     </w:sdtPr>
+    <w:sdtEndPr/>
     <w:sdtContent>
       <w:p>
         <w:pPr>
@@ -15462,7 +15516,7 @@
             <w:noProof/>
             <w:lang w:val="es-ES"/>
           </w:rPr>
-          <w:t>19</w:t>
+          <w:t>9</w:t>
         </w:r>
         <w:r>
           <w:fldChar w:fldCharType="end"/>
@@ -19621,6 +19675,7 @@
     <w:lsdException w:name="HTML Sample" w:semiHidden="1" w:unhideWhenUsed="1"/>
     <w:lsdException w:name="HTML Typewriter" w:semiHidden="1" w:unhideWhenUsed="1"/>
     <w:lsdException w:name="HTML Variable" w:semiHidden="1" w:unhideWhenUsed="1"/>
+    <w:lsdException w:name="Normal Table" w:semiHidden="1" w:unhideWhenUsed="1"/>
     <w:lsdException w:name="annotation subject" w:semiHidden="1" w:unhideWhenUsed="1"/>
     <w:lsdException w:name="No List" w:semiHidden="1" w:unhideWhenUsed="1"/>
     <w:lsdException w:name="Outline List 1" w:semiHidden="1" w:unhideWhenUsed="1"/>
@@ -19664,8 +19719,10 @@
     <w:lsdException w:name="Table Elegant" w:semiHidden="1" w:unhideWhenUsed="1"/>
     <w:lsdException w:name="Table Professional" w:semiHidden="1" w:unhideWhenUsed="1"/>
     <w:lsdException w:name="Table Subtle 1" w:semiHidden="1" w:unhideWhenUsed="1"/>
+    <w:lsdException w:name="Table Subtle 2" w:semiHidden="1" w:unhideWhenUsed="1"/>
     <w:lsdException w:name="Table Web 1" w:semiHidden="1" w:unhideWhenUsed="1"/>
     <w:lsdException w:name="Table Web 2" w:semiHidden="1" w:unhideWhenUsed="1"/>
+    <w:lsdException w:name="Table Web 3" w:semiHidden="1" w:unhideWhenUsed="1"/>
     <w:lsdException w:name="Balloon Text" w:semiHidden="1" w:unhideWhenUsed="1"/>
     <w:lsdException w:name="Table Grid" w:uiPriority="39"/>
     <w:lsdException w:name="Table Theme" w:semiHidden="1" w:unhideWhenUsed="1"/>
@@ -31808,7 +31865,7 @@
 </file>
 
 <file path=customXml/itemProps1.xml><?xml version="1.0" encoding="utf-8"?>
-<ds:datastoreItem xmlns:ds="http://schemas.openxmlformats.org/officeDocument/2006/customXml" ds:itemID="{EF2C52FB-A12F-4D4E-BB83-404BBD112410}">
+<ds:datastoreItem xmlns:ds="http://schemas.openxmlformats.org/officeDocument/2006/customXml" ds:itemID="{E9DA8B4F-AA2B-40C8-90C2-0EF2975FD715}">
   <ds:schemaRefs>
     <ds:schemaRef ds:uri="http://schemas.openxmlformats.org/officeDocument/2006/bibliography"/>
   </ds:schemaRefs>

</xml_diff>